<commit_message>
Update 4 Project Assessment Rubric (For Instructor)- Ind.docx
Bahasa
</commit_message>
<xml_diff>
--- a/Bahasa/4 Project Assessment Rubric (For Instructor)- Ind.docx
+++ b/Bahasa/4 Project Assessment Rubric (For Instructor)- Ind.docx
@@ -1895,8 +1895,19 @@
                 <w:bCs/>
                 <w:sz w:val="16"/>
                 <w:szCs w:val="16"/>
-              </w:rPr>
-              <w:t xml:space="preserve">Didirikan: </w:t>
+                <w:lang w:val="en-US"/>
+              </w:rPr>
+              <w:t>Memenuhi</w:t>
+            </w:r>
+            <w:r>
+              <w:rPr>
+                <w:rFonts w:ascii="Segoe UI" w:hAnsi="Segoe UI" w:cs="Segoe UI"/>
+                <w:b/>
+                <w:bCs/>
+                <w:sz w:val="16"/>
+                <w:szCs w:val="16"/>
+              </w:rPr>
+              <w:t xml:space="preserve">: </w:t>
             </w:r>
             <w:r>
               <w:rPr>
@@ -2765,8 +2776,9 @@
                 <w:bCs/>
                 <w:sz w:val="16"/>
                 <w:szCs w:val="16"/>
-              </w:rPr>
-              <w:t>Didirikan</w:t>
+                <w:lang w:val="en-US"/>
+              </w:rPr>
+              <w:t>Memenuhi</w:t>
             </w:r>
           </w:p>
         </w:tc>
@@ -3623,8 +3635,9 @@
                 <w:bCs/>
                 <w:sz w:val="16"/>
                 <w:szCs w:val="16"/>
-              </w:rPr>
-              <w:t>Didirikan</w:t>
+                <w:lang w:val="en-US"/>
+              </w:rPr>
+              <w:t>Memenuhi</w:t>
             </w:r>
           </w:p>
         </w:tc>
@@ -4480,8 +4493,9 @@
                 <w:bCs/>
                 <w:sz w:val="16"/>
                 <w:szCs w:val="16"/>
-              </w:rPr>
-              <w:t>Didirikan</w:t>
+                <w:lang w:val="en-US"/>
+              </w:rPr>
+              <w:t>Memenuhi</w:t>
             </w:r>
           </w:p>
         </w:tc>
@@ -5364,8 +5378,9 @@
                 <w:bCs/>
                 <w:sz w:val="16"/>
                 <w:szCs w:val="16"/>
-              </w:rPr>
-              <w:t>Didirikan</w:t>
+                <w:lang w:val="en-US"/>
+              </w:rPr>
+              <w:t>Memenuhi</w:t>
             </w:r>
           </w:p>
         </w:tc>
@@ -6224,8 +6239,9 @@
                 <w:bCs/>
                 <w:sz w:val="16"/>
                 <w:szCs w:val="16"/>
-              </w:rPr>
-              <w:t>Didirikan</w:t>
+                <w:lang w:val="en-US"/>
+              </w:rPr>
+              <w:t>Memenuhi</w:t>
             </w:r>
           </w:p>
         </w:tc>
@@ -7127,8 +7143,9 @@
                 <w:bCs/>
                 <w:sz w:val="16"/>
                 <w:szCs w:val="16"/>
-              </w:rPr>
-              <w:t>Didirikan</w:t>
+                <w:lang w:val="en-US"/>
+              </w:rPr>
+              <w:t>Memenuhi</w:t>
             </w:r>
           </w:p>
         </w:tc>
@@ -7994,8 +8011,9 @@
                 <w:bCs/>
                 <w:sz w:val="16"/>
                 <w:szCs w:val="16"/>
-              </w:rPr>
-              <w:t>Didirikan</w:t>
+                <w:lang w:val="en-US"/>
+              </w:rPr>
+              <w:t>Memenuhi</w:t>
             </w:r>
           </w:p>
         </w:tc>
@@ -9099,8 +9117,9 @@
                 <w:bCs/>
                 <w:sz w:val="16"/>
                 <w:szCs w:val="16"/>
-              </w:rPr>
-              <w:t>Didirikan</w:t>
+                <w:lang w:val="en-US"/>
+              </w:rPr>
+              <w:t>Memenuhi</w:t>
             </w:r>
           </w:p>
         </w:tc>

</xml_diff>